<commit_message>
Update van thuis verder
</commit_message>
<xml_diff>
--- a/Thuis verder/Thuis verder - v3.0.docx
+++ b/Thuis verder/Thuis verder - v3.0.docx
@@ -101,16 +101,8 @@
         <w:rPr>
           <w:lang w:val="nl-NL"/>
         </w:rPr>
-        <w:t xml:space="preserve">Microsoft </w:t>
-      </w:r>
-      <w:proofErr w:type="spellStart"/>
-      <w:r>
-        <w:rPr>
-          <w:lang w:val="nl-NL"/>
-        </w:rPr>
-        <w:t>Edge</w:t>
-      </w:r>
-      <w:proofErr w:type="spellEnd"/>
+        <w:t>Microsoft Edge</w:t>
+      </w:r>
       <w:r>
         <w:rPr>
           <w:lang w:val="nl-NL"/>
@@ -208,7 +200,7 @@
           </mc:Choice>
           <mc:Fallback>
             <w:pict>
-              <v:shapetype w14:anchorId="43F14093" id="_x0000_t32" coordsize="21600,21600" o:spt="32" o:oned="t" path="m,l21600,21600e" filled="f">
+              <v:shapetype w14:anchorId="22B7F615" id="_x0000_t32" coordsize="21600,21600" o:spt="32" o:oned="t" path="m,l21600,21600e" filled="f">
                 <v:path arrowok="t" fillok="f" o:connecttype="none"/>
                 <o:lock v:ext="edit" shapetype="t"/>
               </v:shapetype>
@@ -301,7 +293,7 @@
           </mc:Choice>
           <mc:Fallback>
             <w:pict>
-              <v:shape w14:anchorId="46483C74" id="AutoShape 4" o:spid="_x0000_s1026" type="#_x0000_t32" style="position:absolute;margin-left:74.2pt;margin-top:27.35pt;width:67.9pt;height:29.5pt;flip:y;z-index:251667456;visibility:visible;mso-wrap-style:square;mso-width-percent:0;mso-height-percent:0;mso-wrap-distance-left:9pt;mso-wrap-distance-top:0;mso-wrap-distance-right:9pt;mso-wrap-distance-bottom:0;mso-position-horizontal:absolute;mso-position-horizontal-relative:text;mso-position-vertical:absolute;mso-position-vertical-relative:text;mso-width-percent:0;mso-height-percent:0;mso-width-relative:page;mso-height-relative:page" o:gfxdata="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" strokecolor="red" strokeweight="3pt">
+              <v:shape w14:anchorId="68BA36C4" id="AutoShape 4" o:spid="_x0000_s1026" type="#_x0000_t32" style="position:absolute;margin-left:74.2pt;margin-top:27.35pt;width:67.9pt;height:29.5pt;flip:y;z-index:251667456;visibility:visible;mso-wrap-style:square;mso-width-percent:0;mso-height-percent:0;mso-wrap-distance-left:9pt;mso-wrap-distance-top:0;mso-wrap-distance-right:9pt;mso-wrap-distance-bottom:0;mso-position-horizontal:absolute;mso-position-horizontal-relative:text;mso-position-vertical:absolute;mso-position-vertical-relative:text;mso-width-percent:0;mso-height-percent:0;mso-width-relative:page;mso-height-relative:page" o:gfxdata="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" strokecolor="red" strokeweight="3pt">
                 <v:stroke endarrow="block"/>
               </v:shape>
             </w:pict>
@@ -494,7 +486,7 @@
           </mc:Choice>
           <mc:Fallback>
             <w:pict>
-              <v:shape w14:anchorId="3F96D386" id="AutoShape 7" o:spid="_x0000_s1026" type="#_x0000_t32" style="position:absolute;margin-left:81.95pt;margin-top:22.3pt;width:276.1pt;height:12.5pt;flip:y;z-index:251665408;visibility:visible;mso-wrap-style:square;mso-width-percent:0;mso-height-percent:0;mso-wrap-distance-left:9pt;mso-wrap-distance-top:0;mso-wrap-distance-right:9pt;mso-wrap-distance-bottom:0;mso-position-horizontal:absolute;mso-position-horizontal-relative:text;mso-position-vertical:absolute;mso-position-vertical-relative:text;mso-width-percent:0;mso-height-percent:0;mso-width-relative:page;mso-height-relative:page" o:gfxdata="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" strokecolor="red" strokeweight="3pt">
+              <v:shape w14:anchorId="34F89C4D" id="AutoShape 7" o:spid="_x0000_s1026" type="#_x0000_t32" style="position:absolute;margin-left:81.95pt;margin-top:22.3pt;width:276.1pt;height:12.5pt;flip:y;z-index:251665408;visibility:visible;mso-wrap-style:square;mso-width-percent:0;mso-height-percent:0;mso-wrap-distance-left:9pt;mso-wrap-distance-top:0;mso-wrap-distance-right:9pt;mso-wrap-distance-bottom:0;mso-position-horizontal:absolute;mso-position-horizontal-relative:text;mso-position-vertical:absolute;mso-position-vertical-relative:text;mso-width-percent:0;mso-height-percent:0;mso-width-relative:page;mso-height-relative:page" o:gfxdata="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" strokecolor="red" strokeweight="3pt">
                 <v:stroke endarrow="block"/>
               </v:shape>
             </w:pict>
@@ -655,7 +647,7 @@
           </mc:Choice>
           <mc:Fallback>
             <w:pict>
-              <v:shape w14:anchorId="16E15B86" id="AutoShape 6" o:spid="_x0000_s1026" type="#_x0000_t32" style="position:absolute;margin-left:177.25pt;margin-top:24pt;width:189.6pt;height:3.25pt;flip:y;z-index:251666432;visibility:visible;mso-wrap-style:square;mso-width-percent:0;mso-height-percent:0;mso-wrap-distance-left:9pt;mso-wrap-distance-top:0;mso-wrap-distance-right:9pt;mso-wrap-distance-bottom:0;mso-position-horizontal:absolute;mso-position-horizontal-relative:text;mso-position-vertical:absolute;mso-position-vertical-relative:text;mso-width-percent:0;mso-height-percent:0;mso-width-relative:page;mso-height-relative:page" o:gfxdata="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" strokecolor="red" strokeweight="3pt">
+              <v:shape w14:anchorId="3F9CF260" id="AutoShape 6" o:spid="_x0000_s1026" type="#_x0000_t32" style="position:absolute;margin-left:177.25pt;margin-top:24pt;width:189.6pt;height:3.25pt;flip:y;z-index:251666432;visibility:visible;mso-wrap-style:square;mso-width-percent:0;mso-height-percent:0;mso-wrap-distance-left:9pt;mso-wrap-distance-top:0;mso-wrap-distance-right:9pt;mso-wrap-distance-bottom:0;mso-position-horizontal:absolute;mso-position-horizontal-relative:text;mso-position-vertical:absolute;mso-position-vertical-relative:text;mso-width-percent:0;mso-height-percent:0;mso-width-relative:page;mso-height-relative:page" o:gfxdata="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" strokecolor="red" strokeweight="3pt">
                 <v:stroke endarrow="block"/>
               </v:shape>
             </w:pict>
@@ -934,6 +926,95 @@
         <w:rPr>
           <w:lang w:val="nl-NL"/>
         </w:rPr>
+        <w:t>Waar vind ik de les?</w:t>
+      </w:r>
+    </w:p>
+    <w:p>
+      <w:pPr>
+        <w:rPr>
+          <w:lang w:val="nl-NL"/>
+        </w:rPr>
+      </w:pPr>
+      <w:r>
+        <w:rPr>
+          <w:lang w:val="nl-NL"/>
+        </w:rPr>
+        <w:t>Als je nog eens wilt kijken naar de les, dan vind je zie hier. Werkt de link niet? Laat het weten, want het kan zijn dat het ooit verplaatst wordt.</w:t>
+      </w:r>
+    </w:p>
+    <w:p>
+      <w:pPr>
+        <w:pStyle w:val="Kop2"/>
+        <w:rPr>
+          <w:lang w:val="nl-NL"/>
+        </w:rPr>
+      </w:pPr>
+      <w:r>
+        <w:rPr>
+          <w:lang w:val="nl-NL"/>
+        </w:rPr>
+        <w:lastRenderedPageBreak/>
+        <w:t>Les 1B</w:t>
+      </w:r>
+    </w:p>
+    <w:p>
+      <w:pPr>
+        <w:rPr>
+          <w:caps/>
+          <w:lang w:val="nl-NL"/>
+        </w:rPr>
+      </w:pPr>
+      <w:hyperlink r:id="rId10" w:history="1">
+        <w:r>
+          <w:rPr>
+            <w:rStyle w:val="Hyperlink"/>
+            <w:lang w:val="nl-NL"/>
+          </w:rPr>
+          <w:t>https://github.com/hansdejongehv/Weekendschool-Programmeren-Programming/blob/master/Thuis%20verder/Gerefereerde%20lessen/Weekendschool%20Programmeren%20-%20Leerlingeninstructie%20-%20les%201B%20-%20v2.1.pdf</w:t>
+        </w:r>
+      </w:hyperlink>
+    </w:p>
+    <w:p>
+      <w:pPr>
+        <w:pStyle w:val="Kop2"/>
+        <w:rPr>
+          <w:lang w:val="en-GB"/>
+        </w:rPr>
+      </w:pPr>
+      <w:r>
+        <w:rPr>
+          <w:lang w:val="en-GB"/>
+        </w:rPr>
+        <w:t>Les 2A</w:t>
+      </w:r>
+    </w:p>
+    <w:p>
+      <w:pPr>
+        <w:rPr>
+          <w:lang w:val="en-GB"/>
+        </w:rPr>
+      </w:pPr>
+      <w:hyperlink r:id="rId11" w:history="1">
+        <w:r>
+          <w:rPr>
+            <w:rStyle w:val="Hyperlink"/>
+            <w:lang w:val="en-GB"/>
+          </w:rPr>
+          <w:t>https://github.com/hansdejongehv/Weekendschool-Programmeren-Programming/blob/master/Thuis%20verder/Gerefereerde%20lessen/Weekendschool%20Programmeren%20-%20Les%202A.1%20-%20Leerlingeninstructie%20v2.4.1.pdf</w:t>
+        </w:r>
+      </w:hyperlink>
+    </w:p>
+    <w:p>
+      <w:pPr>
+        <w:pStyle w:val="Kop1"/>
+        <w:rPr>
+          <w:lang w:val="nl-NL"/>
+        </w:rPr>
+      </w:pPr>
+      <w:r>
+        <w:rPr>
+          <w:lang w:val="nl-NL"/>
+        </w:rPr>
         <w:t>Ik snap iets niet!</w:t>
       </w:r>
     </w:p>
@@ -996,7 +1077,6 @@
         <w:rPr>
           <w:lang w:val="nl-NL"/>
         </w:rPr>
-        <w:lastRenderedPageBreak/>
         <w:t>Omdat ik af en toe op reis ben kan het wel zijn dat het een paar dagen duurt voordat je een antwoord krijgt.</w:t>
       </w:r>
     </w:p>
@@ -1101,7 +1181,7 @@
                     </pic:cNvPicPr>
                   </pic:nvPicPr>
                   <pic:blipFill>
-                    <a:blip r:embed="rId10" cstate="print"/>
+                    <a:blip r:embed="rId12" cstate="print"/>
                     <a:srcRect/>
                     <a:stretch>
                       <a:fillRect/>
@@ -1180,13 +1260,12 @@
         </w:rPr>
         <w:t>Dan zou het moeten werken.</w:t>
       </w:r>
-    </w:p>
-    <w:p>
-      <w:pPr>
-        <w:rPr>
-          <w:lang w:val="nl-NL"/>
-        </w:rPr>
-      </w:pPr>
+      <w:r>
+        <w:rPr>
+          <w:lang w:val="nl-NL"/>
+        </w:rPr>
+        <w:t xml:space="preserve"> </w:t>
+      </w:r>
       <w:r>
         <w:rPr>
           <w:lang w:val="nl-NL"/>
@@ -1218,25 +1297,18 @@
           <w:lang w:val="nl-NL"/>
         </w:rPr>
         <w:t>Hans de Jong</w:t>
-      </w:r>
-    </w:p>
-    <w:p>
-      <w:pPr>
-        <w:rPr>
-          <w:lang w:val="nl-NL"/>
-        </w:rPr>
-      </w:pPr>
-      <w:r>
-        <w:rPr>
-          <w:lang w:val="nl-NL"/>
-        </w:rPr>
-        <w:t xml:space="preserve"> </w:t>
       </w:r>
       <w:bookmarkStart w:id="0" w:name="_GoBack"/>
       <w:bookmarkEnd w:id="0"/>
+      <w:r>
+        <w:rPr>
+          <w:lang w:val="nl-NL"/>
+        </w:rPr>
+        <w:t xml:space="preserve"> </w:t>
+      </w:r>
     </w:p>
     <w:sectPr>
-      <w:footerReference w:type="default" r:id="rId11"/>
+      <w:footerReference w:type="default" r:id="rId13"/>
       <w:pgSz w:w="11906" w:h="16838"/>
       <w:pgMar w:top="1417" w:right="1417" w:bottom="1417" w:left="1417" w:header="708" w:footer="708" w:gutter="0"/>
       <w:cols w:space="708"/>
@@ -1998,7 +2070,6 @@
     <w:next w:val="Standaard"/>
     <w:link w:val="Kop2Char"/>
     <w:uiPriority w:val="9"/>
-    <w:semiHidden/>
     <w:unhideWhenUsed/>
     <w:qFormat/>
     <w:rsid w:val="00A050C1"/>
@@ -2269,7 +2340,6 @@
     <w:basedOn w:val="Standaardalinea-lettertype"/>
     <w:link w:val="Kop2"/>
     <w:uiPriority w:val="9"/>
-    <w:semiHidden/>
     <w:rsid w:val="00A050C1"/>
     <w:rPr>
       <w:caps/>
@@ -2703,6 +2773,18 @@
     <w:rPr>
       <w:color w:val="0000FF" w:themeColor="hyperlink"/>
       <w:u w:val="single"/>
+    </w:rPr>
+  </w:style>
+  <w:style w:type="character" w:styleId="Onopgelostemelding">
+    <w:name w:val="Unresolved Mention"/>
+    <w:basedOn w:val="Standaardalinea-lettertype"/>
+    <w:uiPriority w:val="99"/>
+    <w:semiHidden/>
+    <w:unhideWhenUsed/>
+    <w:rsid w:val="006221BC"/>
+    <w:rPr>
+      <w:color w:val="605E5C"/>
+      <w:shd w:val="clear" w:color="auto" w:fill="E1DFDD"/>
     </w:rPr>
   </w:style>
 </w:styles>

</xml_diff>